<commit_message>
Ajout de Notebooks Kaggle
</commit_message>
<xml_diff>
--- a/Gestion de projet/Plannification.docx
+++ b/Gestion de projet/Plannification.docx
@@ -57,25 +57,26 @@
     </w:p>
     <w:p>
       <w:r>
-        <w:t xml:space="preserve">- Première chose à faire : prendre un temps pour s'approprier les datasets et voir ce qu'il est possible de faire. </w:t>
-      </w:r>
-    </w:p>
-    <w:p>
-      <w:r>
-        <w:t xml:space="preserve">- Définir l'objectif de l'entreprise, que </w:t>
-      </w:r>
-      <w:proofErr w:type="spellStart"/>
-      <w:r>
-        <w:t>propose t</w:t>
-      </w:r>
-      <w:proofErr w:type="spellEnd"/>
-      <w:r>
-        <w:t>-elle comme service ?</w:t>
+        <w:t>- Définir l'objectif de l'entreprise, que propose t</w:t>
+      </w:r>
+      <w:r>
+        <w:t>’</w:t>
+      </w:r>
+      <w:r>
+        <w:t>elle comme service ?</w:t>
       </w:r>
     </w:p>
     <w:p>
       <w:r>
         <w:t>- Fixer le rôle de chacun dans l'entreprise</w:t>
+      </w:r>
+    </w:p>
+    <w:p>
+      <w:r>
+        <w:t xml:space="preserve">- Prendre un temps pour s'approprier les datasets </w:t>
+      </w:r>
+      <w:r>
+        <w:t>et les notebooks déjà existants sur le sujet (disponible sur le Git)</w:t>
       </w:r>
     </w:p>
     <w:p/>
@@ -98,15 +99,7 @@
     </w:p>
     <w:p>
       <w:r>
-        <w:t xml:space="preserve">- Extraction des données pour faire une analyse descriptive des données sur un </w:t>
-      </w:r>
-      <w:proofErr w:type="spellStart"/>
-      <w:r>
-        <w:t>Jupyter</w:t>
-      </w:r>
-      <w:proofErr w:type="spellEnd"/>
-      <w:r>
-        <w:t xml:space="preserve"> Notebook</w:t>
+        <w:t>- Extraction des données pour faire une analyse descriptive des données sur un Jupyter Notebook</w:t>
       </w:r>
     </w:p>
     <w:p/>

</xml_diff>